<commit_message>
Updated Acceptance test file from the other group
</commit_message>
<xml_diff>
--- a/Proyecto del grupo de Camila/Acceptance test1.docx
+++ b/Proyecto del grupo de Camila/Acceptance test1.docx
@@ -12752,10 +12752,8 @@
       <w:r>
         <w:t>UC 17 – Give troops to a player.</w:t>
       </w:r>
-      <w:bookmarkStart w:id="20" w:name="_GoBack"/>
       <w:bookmarkEnd w:id="19"/>
     </w:p>
-    <w:bookmarkEnd w:id="20"/>
     <w:p>
       <w:pPr>
         <w:pStyle w:val="Subttulo"/>
@@ -13108,11 +13106,11 @@
       <w:pPr>
         <w:pStyle w:val="Ttulo1"/>
       </w:pPr>
-      <w:bookmarkStart w:id="21" w:name="_Toc515312966"/>
+      <w:bookmarkStart w:id="20" w:name="_Toc515312966"/>
       <w:r>
         <w:t>UC 19 – List reports not-solved.</w:t>
       </w:r>
-      <w:bookmarkEnd w:id="21"/>
+      <w:bookmarkEnd w:id="20"/>
     </w:p>
     <w:p>
       <w:pPr>
@@ -13407,11 +13405,11 @@
       <w:pPr>
         <w:pStyle w:val="Ttulo1"/>
       </w:pPr>
-      <w:bookmarkStart w:id="22" w:name="_Toc515312967"/>
+      <w:bookmarkStart w:id="21" w:name="_Toc515312967"/>
       <w:r>
         <w:t>UC 20 – List reports he updated.</w:t>
       </w:r>
-      <w:bookmarkEnd w:id="22"/>
+      <w:bookmarkEnd w:id="21"/>
     </w:p>
     <w:p>
       <w:pPr>
@@ -13714,14 +13712,14 @@
       <w:pPr>
         <w:pStyle w:val="Ttulo1"/>
       </w:pPr>
-      <w:bookmarkStart w:id="23" w:name="_Toc515312968"/>
+      <w:bookmarkStart w:id="22" w:name="_Toc515312968"/>
       <w:r>
         <w:t xml:space="preserve">UC 21 – </w:t>
       </w:r>
       <w:r>
         <w:t>List of reports irresolvable.</w:t>
       </w:r>
-      <w:bookmarkEnd w:id="23"/>
+      <w:bookmarkEnd w:id="22"/>
     </w:p>
     <w:p>
       <w:pPr>
@@ -14045,7 +14043,7 @@
       <w:pPr>
         <w:pStyle w:val="Ttulo1"/>
       </w:pPr>
-      <w:bookmarkStart w:id="24" w:name="_Toc515312969"/>
+      <w:bookmarkStart w:id="23" w:name="_Toc515312969"/>
       <w:r>
         <w:t xml:space="preserve">UC 22 – Update reports that are not marked as </w:t>
       </w:r>
@@ -14055,7 +14053,7 @@
       <w:r>
         <w:t>.</w:t>
       </w:r>
-      <w:bookmarkEnd w:id="24"/>
+      <w:bookmarkEnd w:id="23"/>
     </w:p>
     <w:p>
       <w:pPr>
@@ -14875,11 +14873,11 @@
       <w:pPr>
         <w:pStyle w:val="Ttulo1"/>
       </w:pPr>
-      <w:bookmarkStart w:id="25" w:name="_Toc515312970"/>
+      <w:bookmarkStart w:id="24" w:name="_Toc515312970"/>
       <w:r>
         <w:t>UC 23 – List the Factions in the game.</w:t>
       </w:r>
-      <w:bookmarkEnd w:id="25"/>
+      <w:bookmarkEnd w:id="24"/>
     </w:p>
     <w:p>
       <w:pPr>
@@ -15193,14 +15191,14 @@
       <w:pPr>
         <w:pStyle w:val="Ttulo1"/>
       </w:pPr>
-      <w:bookmarkStart w:id="26" w:name="_Toc515312971"/>
-      <w:bookmarkStart w:id="27" w:name="_Hlk515312423"/>
+      <w:bookmarkStart w:id="25" w:name="_Toc515312971"/>
+      <w:bookmarkStart w:id="26" w:name="_Hlk515312423"/>
       <w:r>
         <w:t>UC 24 – Create a Faction in the game.</w:t>
       </w:r>
-      <w:bookmarkEnd w:id="26"/>
-    </w:p>
-    <w:bookmarkEnd w:id="27"/>
+      <w:bookmarkEnd w:id="25"/>
+    </w:p>
+    <w:bookmarkEnd w:id="26"/>
     <w:p>
       <w:pPr>
         <w:rPr>
@@ -15789,11 +15787,11 @@
       <w:pPr>
         <w:pStyle w:val="Ttulo1"/>
       </w:pPr>
-      <w:bookmarkStart w:id="28" w:name="_Toc515312972"/>
+      <w:bookmarkStart w:id="27" w:name="_Toc515312972"/>
       <w:r>
         <w:t>UC 25 – Display a Faction.</w:t>
       </w:r>
-      <w:bookmarkEnd w:id="28"/>
+      <w:bookmarkEnd w:id="27"/>
     </w:p>
     <w:p>
       <w:pPr>
@@ -16091,11 +16089,11 @@
       <w:pPr>
         <w:pStyle w:val="Ttulo1"/>
       </w:pPr>
-      <w:bookmarkStart w:id="29" w:name="_Toc515312973"/>
+      <w:bookmarkStart w:id="28" w:name="_Toc515312973"/>
       <w:r>
         <w:t>UC 26 – Edit a Faction.</w:t>
       </w:r>
-      <w:bookmarkEnd w:id="29"/>
+      <w:bookmarkEnd w:id="28"/>
     </w:p>
     <w:p>
       <w:pPr>
@@ -16682,11 +16680,11 @@
       <w:pPr>
         <w:pStyle w:val="Ttulo1"/>
       </w:pPr>
-      <w:bookmarkStart w:id="30" w:name="_Toc515312974"/>
+      <w:bookmarkStart w:id="29" w:name="_Toc515312974"/>
       <w:r>
         <w:t>UC 27 – List the building in not final mode.</w:t>
       </w:r>
-      <w:bookmarkEnd w:id="30"/>
+      <w:bookmarkEnd w:id="29"/>
     </w:p>
     <w:p>
       <w:pPr>
@@ -16992,7 +16990,7 @@
       <w:pPr>
         <w:pStyle w:val="Ttulo1"/>
       </w:pPr>
-      <w:bookmarkStart w:id="31" w:name="_Toc515312975"/>
+      <w:bookmarkStart w:id="30" w:name="_Toc515312975"/>
       <w:r>
         <w:t>UC 28 – Create</w:t>
       </w:r>
@@ -17002,7 +17000,7 @@
       <w:r>
         <w:t xml:space="preserve"> a building.</w:t>
       </w:r>
-      <w:bookmarkEnd w:id="31"/>
+      <w:bookmarkEnd w:id="30"/>
     </w:p>
     <w:p>
       <w:pPr>
@@ -19714,11 +19712,11 @@
       <w:pPr>
         <w:pStyle w:val="Ttulo1"/>
       </w:pPr>
-      <w:bookmarkStart w:id="32" w:name="_Toc515312976"/>
+      <w:bookmarkStart w:id="31" w:name="_Toc515312976"/>
       <w:r>
         <w:t>UC 30 – Display a building.</w:t>
       </w:r>
-      <w:bookmarkEnd w:id="32"/>
+      <w:bookmarkEnd w:id="31"/>
     </w:p>
     <w:p>
       <w:pPr>
@@ -20331,14 +20329,14 @@
       <w:pPr>
         <w:pStyle w:val="Ttulo1"/>
       </w:pPr>
-      <w:bookmarkStart w:id="33" w:name="_Toc515312977"/>
-      <w:bookmarkStart w:id="34" w:name="_Hlk515312902"/>
+      <w:bookmarkStart w:id="32" w:name="_Toc515312977"/>
+      <w:bookmarkStart w:id="33" w:name="_Hlk515312902"/>
       <w:r>
         <w:t>UC 31 – Create a Troop.</w:t>
       </w:r>
-      <w:bookmarkEnd w:id="33"/>
-    </w:p>
-    <w:bookmarkEnd w:id="34"/>
+      <w:bookmarkEnd w:id="32"/>
+    </w:p>
+    <w:bookmarkEnd w:id="33"/>
     <w:p>
       <w:pPr>
         <w:rPr>
@@ -20929,11 +20927,11 @@
       <w:pPr>
         <w:pStyle w:val="Ttulo1"/>
       </w:pPr>
-      <w:bookmarkStart w:id="35" w:name="_Toc515312978"/>
+      <w:bookmarkStart w:id="34" w:name="_Toc515312978"/>
       <w:r>
         <w:t>UC 31 – Edit a Troop.</w:t>
       </w:r>
-      <w:bookmarkEnd w:id="35"/>
+      <w:bookmarkEnd w:id="34"/>
     </w:p>
     <w:p>
       <w:pPr>
@@ -21507,11 +21505,11 @@
       <w:pPr>
         <w:pStyle w:val="Ttulo1"/>
       </w:pPr>
-      <w:bookmarkStart w:id="36" w:name="_Toc515312979"/>
+      <w:bookmarkStart w:id="35" w:name="_Toc515312979"/>
       <w:r>
         <w:t>UC 31 –Delete a Troop.</w:t>
       </w:r>
-      <w:bookmarkEnd w:id="36"/>
+      <w:bookmarkEnd w:id="35"/>
     </w:p>
     <w:p>
       <w:pPr>
@@ -21841,11 +21839,11 @@
       <w:pPr>
         <w:pStyle w:val="Ttulo1"/>
       </w:pPr>
-      <w:bookmarkStart w:id="37" w:name="_Toc515312980"/>
+      <w:bookmarkStart w:id="36" w:name="_Toc515312980"/>
       <w:r>
         <w:t>UC 32 – List items created by me.</w:t>
       </w:r>
-      <w:bookmarkEnd w:id="37"/>
+      <w:bookmarkEnd w:id="36"/>
     </w:p>
     <w:p>
       <w:pPr>
@@ -22169,11 +22167,11 @@
       <w:pPr>
         <w:pStyle w:val="Ttulo1"/>
       </w:pPr>
-      <w:bookmarkStart w:id="38" w:name="_Toc515312981"/>
+      <w:bookmarkStart w:id="37" w:name="_Toc515312981"/>
       <w:r>
         <w:t>UC 32 – Create an item</w:t>
       </w:r>
-      <w:bookmarkEnd w:id="38"/>
+      <w:bookmarkEnd w:id="37"/>
     </w:p>
     <w:p>
       <w:pPr>
@@ -22787,11 +22785,11 @@
       <w:pPr>
         <w:pStyle w:val="Ttulo1"/>
       </w:pPr>
-      <w:bookmarkStart w:id="39" w:name="_Toc515312982"/>
+      <w:bookmarkStart w:id="38" w:name="_Toc515312982"/>
       <w:r>
         <w:t>UC 33 – Edit an item</w:t>
       </w:r>
-      <w:bookmarkEnd w:id="39"/>
+      <w:bookmarkEnd w:id="38"/>
     </w:p>
     <w:p>
       <w:pPr>
@@ -23406,7 +23404,7 @@
       <w:pPr>
         <w:pStyle w:val="Ttulo1"/>
       </w:pPr>
-      <w:bookmarkStart w:id="40" w:name="_Toc515312983"/>
+      <w:bookmarkStart w:id="39" w:name="_Toc515312983"/>
       <w:r>
         <w:t>UC 34</w:t>
       </w:r>
@@ -23419,7 +23417,7 @@
       <w:r>
         <w:t>an item</w:t>
       </w:r>
-      <w:bookmarkEnd w:id="40"/>
+      <w:bookmarkEnd w:id="39"/>
     </w:p>
     <w:p>
       <w:pPr>
@@ -23984,11 +23982,11 @@
       <w:pPr>
         <w:pStyle w:val="Ttulo1"/>
       </w:pPr>
-      <w:bookmarkStart w:id="41" w:name="_Toc515312984"/>
+      <w:bookmarkStart w:id="40" w:name="_Toc515312984"/>
       <w:r>
         <w:t>UC 35 – Display my world</w:t>
       </w:r>
-      <w:bookmarkEnd w:id="41"/>
+      <w:bookmarkEnd w:id="40"/>
     </w:p>
     <w:p>
       <w:pPr>
@@ -24304,11 +24302,11 @@
       <w:pPr>
         <w:pStyle w:val="Ttulo1"/>
       </w:pPr>
-      <w:bookmarkStart w:id="42" w:name="_Toc515312985"/>
+      <w:bookmarkStart w:id="41" w:name="_Toc515312985"/>
       <w:r>
         <w:t>UC 36 – List my Buildings</w:t>
       </w:r>
-      <w:bookmarkEnd w:id="42"/>
+      <w:bookmarkEnd w:id="41"/>
     </w:p>
     <w:p>
       <w:pPr>
@@ -24629,11 +24627,11 @@
       <w:pPr>
         <w:pStyle w:val="Ttulo1"/>
       </w:pPr>
-      <w:bookmarkStart w:id="43" w:name="_Toc515312986"/>
+      <w:bookmarkStart w:id="42" w:name="_Toc515312986"/>
       <w:r>
         <w:t>UC 37 – Create a building (Built)</w:t>
       </w:r>
-      <w:bookmarkEnd w:id="43"/>
+      <w:bookmarkEnd w:id="42"/>
     </w:p>
     <w:p>
       <w:pPr>
@@ -24954,11 +24952,11 @@
       <w:pPr>
         <w:pStyle w:val="Ttulo1"/>
       </w:pPr>
-      <w:bookmarkStart w:id="44" w:name="_Toc515312987"/>
+      <w:bookmarkStart w:id="43" w:name="_Toc515312987"/>
       <w:r>
         <w:t>UC 38 – Unbuild a Building (Built)</w:t>
       </w:r>
-      <w:bookmarkEnd w:id="44"/>
+      <w:bookmarkEnd w:id="43"/>
     </w:p>
     <w:p>
       <w:pPr>
@@ -25522,11 +25520,11 @@
       <w:pPr>
         <w:pStyle w:val="Ttulo1"/>
       </w:pPr>
-      <w:bookmarkStart w:id="45" w:name="_Toc515312988"/>
+      <w:bookmarkStart w:id="44" w:name="_Toc515312988"/>
       <w:r>
         <w:t>UC 39 – Unbuild a Building (Built)</w:t>
       </w:r>
-      <w:bookmarkEnd w:id="45"/>
+      <w:bookmarkEnd w:id="44"/>
     </w:p>
     <w:p>
       <w:pPr>
@@ -26082,11 +26080,11 @@
       <w:pPr>
         <w:pStyle w:val="Ttulo1"/>
       </w:pPr>
-      <w:bookmarkStart w:id="46" w:name="_Toc515312989"/>
+      <w:bookmarkStart w:id="45" w:name="_Toc515312989"/>
       <w:r>
         <w:t>UC 40 – Update Building (Built)</w:t>
       </w:r>
-      <w:bookmarkEnd w:id="46"/>
+      <w:bookmarkEnd w:id="45"/>
     </w:p>
     <w:p>
       <w:pPr>
@@ -26652,11 +26650,11 @@
       <w:pPr>
         <w:pStyle w:val="Ttulo1"/>
       </w:pPr>
-      <w:bookmarkStart w:id="47" w:name="_Toc515312990"/>
+      <w:bookmarkStart w:id="46" w:name="_Toc515312990"/>
       <w:r>
         <w:t>UC 41 – Navigate from Recruiter to their troops.</w:t>
       </w:r>
-      <w:bookmarkEnd w:id="47"/>
+      <w:bookmarkEnd w:id="46"/>
     </w:p>
     <w:p>
       <w:pPr>
@@ -26989,11 +26987,11 @@
       <w:pPr>
         <w:pStyle w:val="Ttulo1"/>
       </w:pPr>
-      <w:bookmarkStart w:id="48" w:name="_Toc515312991"/>
+      <w:bookmarkStart w:id="47" w:name="_Toc515312991"/>
       <w:r>
         <w:t>UC 42 – List my invitations.</w:t>
       </w:r>
-      <w:bookmarkEnd w:id="48"/>
+      <w:bookmarkEnd w:id="47"/>
     </w:p>
     <w:p>
       <w:pPr>
@@ -27316,14 +27314,14 @@
       <w:pPr>
         <w:pStyle w:val="Ttulo1"/>
       </w:pPr>
-      <w:bookmarkStart w:id="49" w:name="_Toc515312992"/>
-      <w:bookmarkStart w:id="50" w:name="_Hlk515312744"/>
+      <w:bookmarkStart w:id="48" w:name="_Toc515312992"/>
+      <w:bookmarkStart w:id="49" w:name="_Hlk515312744"/>
       <w:r>
         <w:t>UC 43 – Create messages in chat of organization</w:t>
       </w:r>
-      <w:bookmarkEnd w:id="49"/>
-    </w:p>
-    <w:bookmarkEnd w:id="50"/>
+      <w:bookmarkEnd w:id="48"/>
+    </w:p>
+    <w:bookmarkEnd w:id="49"/>
     <w:p>
       <w:pPr>
         <w:rPr>
@@ -27900,17 +27898,17 @@
       <w:pPr>
         <w:pStyle w:val="Ttulo1"/>
       </w:pPr>
-      <w:bookmarkStart w:id="51" w:name="_Toc515312993"/>
-      <w:bookmarkStart w:id="52" w:name="_Hlk515312438"/>
+      <w:bookmarkStart w:id="50" w:name="_Toc515312993"/>
+      <w:bookmarkStart w:id="51" w:name="_Hlk515312438"/>
       <w:r>
         <w:t xml:space="preserve">UC 44 – </w:t>
       </w:r>
       <w:r>
         <w:t>List the items available in the shop</w:t>
       </w:r>
-      <w:bookmarkEnd w:id="51"/>
-    </w:p>
-    <w:bookmarkEnd w:id="52"/>
+      <w:bookmarkEnd w:id="50"/>
+    </w:p>
+    <w:bookmarkEnd w:id="51"/>
     <w:p>
       <w:pPr>
         <w:rPr>
@@ -28268,14 +28266,14 @@
       <w:pPr>
         <w:pStyle w:val="Ttulo1"/>
       </w:pPr>
-      <w:bookmarkStart w:id="53" w:name="_Toc515312994"/>
+      <w:bookmarkStart w:id="52" w:name="_Toc515312994"/>
       <w:r>
         <w:t xml:space="preserve">UC 45 – List the items </w:t>
       </w:r>
       <w:r>
         <w:t>he bought</w:t>
       </w:r>
-      <w:bookmarkEnd w:id="53"/>
+      <w:bookmarkEnd w:id="52"/>
     </w:p>
     <w:p>
       <w:pPr>
@@ -28610,11 +28608,11 @@
       <w:pPr>
         <w:pStyle w:val="Ttulo1"/>
       </w:pPr>
-      <w:bookmarkStart w:id="54" w:name="_Toc515312995"/>
+      <w:bookmarkStart w:id="53" w:name="_Toc515312995"/>
       <w:r>
         <w:t>UC 46 – List the activated items</w:t>
       </w:r>
-      <w:bookmarkEnd w:id="54"/>
+      <w:bookmarkEnd w:id="53"/>
     </w:p>
     <w:p>
       <w:pPr>
@@ -28943,11 +28941,11 @@
       <w:pPr>
         <w:pStyle w:val="Ttulo1"/>
       </w:pPr>
-      <w:bookmarkStart w:id="55" w:name="_Toc515312996"/>
+      <w:bookmarkStart w:id="54" w:name="_Toc515312996"/>
       <w:r>
         <w:t>UC 47 – Use items</w:t>
       </w:r>
-      <w:bookmarkEnd w:id="55"/>
+      <w:bookmarkEnd w:id="54"/>
     </w:p>
     <w:p>
       <w:pPr>
@@ -29264,14 +29262,14 @@
       <w:pPr>
         <w:pStyle w:val="Ttulo1"/>
       </w:pPr>
-      <w:bookmarkStart w:id="56" w:name="_Toc515312997"/>
+      <w:bookmarkStart w:id="55" w:name="_Toc515312997"/>
       <w:r>
         <w:t xml:space="preserve">UC 49 – </w:t>
       </w:r>
       <w:r>
         <w:t>Create an organization.</w:t>
       </w:r>
-      <w:bookmarkEnd w:id="56"/>
+      <w:bookmarkEnd w:id="55"/>
     </w:p>
     <w:p>
       <w:pPr>
@@ -29871,7 +29869,7 @@
           <w:u w:val="single"/>
         </w:rPr>
       </w:pPr>
-      <w:bookmarkStart w:id="57" w:name="_Toc515312998"/>
+      <w:bookmarkStart w:id="56" w:name="_Toc515312998"/>
       <w:r>
         <w:t>UC 50</w:t>
       </w:r>
@@ -29881,7 +29879,7 @@
       <w:r>
         <w:t>Accept an Invitation</w:t>
       </w:r>
-      <w:bookmarkEnd w:id="57"/>
+      <w:bookmarkEnd w:id="56"/>
     </w:p>
     <w:p>
       <w:pPr>
@@ -30223,11 +30221,11 @@
           <w:u w:val="single"/>
         </w:rPr>
       </w:pPr>
-      <w:bookmarkStart w:id="58" w:name="_Toc515312999"/>
+      <w:bookmarkStart w:id="57" w:name="_Toc515312999"/>
       <w:r>
         <w:t>UC 51 – Decline an Invitation</w:t>
       </w:r>
-      <w:bookmarkEnd w:id="58"/>
+      <w:bookmarkEnd w:id="57"/>
     </w:p>
     <w:p>
       <w:pPr>
@@ -30578,11 +30576,11 @@
           <w:u w:val="single"/>
         </w:rPr>
       </w:pPr>
-      <w:bookmarkStart w:id="59" w:name="_Toc515313000"/>
+      <w:bookmarkStart w:id="58" w:name="_Toc515313000"/>
       <w:r>
         <w:t>UC 52 – See the organization’s members</w:t>
       </w:r>
-      <w:bookmarkEnd w:id="59"/>
+      <w:bookmarkEnd w:id="58"/>
     </w:p>
     <w:p>
       <w:pPr>
@@ -30918,11 +30916,11 @@
           <w:u w:val="single"/>
         </w:rPr>
       </w:pPr>
-      <w:bookmarkStart w:id="60" w:name="_Toc515313001"/>
+      <w:bookmarkStart w:id="59" w:name="_Toc515313001"/>
       <w:r>
         <w:t>UC 53 – Send invitations for your organization</w:t>
       </w:r>
-      <w:bookmarkEnd w:id="60"/>
+      <w:bookmarkEnd w:id="59"/>
     </w:p>
     <w:p>
       <w:pPr>
@@ -31513,11 +31511,11 @@
           <w:u w:val="single"/>
         </w:rPr>
       </w:pPr>
-      <w:bookmarkStart w:id="61" w:name="_Toc515313002"/>
+      <w:bookmarkStart w:id="60" w:name="_Toc515313002"/>
       <w:r>
         <w:t>UC 54 – Change ranges in an organization</w:t>
       </w:r>
-      <w:bookmarkEnd w:id="61"/>
+      <w:bookmarkEnd w:id="60"/>
     </w:p>
     <w:p>
       <w:pPr>
@@ -31882,11 +31880,11 @@
           <w:u w:val="single"/>
         </w:rPr>
       </w:pPr>
-      <w:bookmarkStart w:id="62" w:name="_Toc515313003"/>
+      <w:bookmarkStart w:id="61" w:name="_Toc515313003"/>
       <w:r>
         <w:t>UC 55 – Let another to be the master</w:t>
       </w:r>
-      <w:bookmarkEnd w:id="62"/>
+      <w:bookmarkEnd w:id="61"/>
     </w:p>
     <w:p>
       <w:pPr>
@@ -32220,7 +32218,7 @@
           <w:u w:val="single"/>
         </w:rPr>
       </w:pPr>
-      <w:bookmarkStart w:id="63" w:name="_Toc515313004"/>
+      <w:bookmarkStart w:id="62" w:name="_Toc515313004"/>
       <w:r>
         <w:t>UC 56</w:t>
       </w:r>
@@ -32230,7 +32228,7 @@
       <w:r>
         <w:t>Leave the organization</w:t>
       </w:r>
-      <w:bookmarkEnd w:id="63"/>
+      <w:bookmarkEnd w:id="62"/>
     </w:p>
     <w:p>
       <w:pPr>
@@ -33050,11 +33048,11 @@
           <w:u w:val="single"/>
         </w:rPr>
       </w:pPr>
-      <w:bookmarkStart w:id="64" w:name="_Toc515313005"/>
+      <w:bookmarkStart w:id="63" w:name="_Toc515313005"/>
       <w:r>
         <w:t>UC 57 – Create Report</w:t>
       </w:r>
-      <w:bookmarkEnd w:id="64"/>
+      <w:bookmarkEnd w:id="63"/>
     </w:p>
     <w:p>
       <w:pPr>
@@ -33650,11 +33648,11 @@
           <w:u w:val="single"/>
         </w:rPr>
       </w:pPr>
-      <w:bookmarkStart w:id="65" w:name="_Toc515313006"/>
+      <w:bookmarkStart w:id="64" w:name="_Toc515313006"/>
       <w:r>
         <w:t>UC 58 – Mark updates as suspicious</w:t>
       </w:r>
-      <w:bookmarkEnd w:id="65"/>
+      <w:bookmarkEnd w:id="64"/>
     </w:p>
     <w:p>
       <w:pPr>
@@ -34233,11 +34231,11 @@
           <w:u w:val="single"/>
         </w:rPr>
       </w:pPr>
-      <w:bookmarkStart w:id="66" w:name="_Toc515313007"/>
+      <w:bookmarkStart w:id="65" w:name="_Toc515313007"/>
       <w:r>
         <w:t>UC 59 – List the player for making a battle with.</w:t>
       </w:r>
-      <w:bookmarkEnd w:id="66"/>
+      <w:bookmarkEnd w:id="65"/>
     </w:p>
     <w:p>
       <w:pPr>
@@ -34592,11 +34590,11 @@
           <w:u w:val="single"/>
         </w:rPr>
       </w:pPr>
-      <w:bookmarkStart w:id="67" w:name="_Toc515313008"/>
+      <w:bookmarkStart w:id="66" w:name="_Toc515313008"/>
       <w:r>
         <w:t>UC 60 – Create a Battle</w:t>
       </w:r>
-      <w:bookmarkEnd w:id="67"/>
+      <w:bookmarkEnd w:id="66"/>
     </w:p>
     <w:p>
       <w:pPr>
@@ -35202,7 +35200,7 @@
           <w:u w:val="single"/>
         </w:rPr>
       </w:pPr>
-      <w:bookmarkStart w:id="68" w:name="_Toc515313009"/>
+      <w:bookmarkStart w:id="67" w:name="_Toc515313009"/>
       <w:r>
         <w:t>UC 61</w:t>
       </w:r>
@@ -35217,7 +35215,7 @@
       <w:r>
         <w:t xml:space="preserve"> battle</w:t>
       </w:r>
-      <w:bookmarkEnd w:id="68"/>
+      <w:bookmarkEnd w:id="67"/>
     </w:p>
     <w:p>
       <w:pPr>
@@ -35834,11 +35832,11 @@
       <w:pPr>
         <w:pStyle w:val="Ttulo1"/>
       </w:pPr>
-      <w:bookmarkStart w:id="69" w:name="_Toc515313010"/>
+      <w:bookmarkStart w:id="68" w:name="_Toc515313010"/>
       <w:r>
         <w:t>Additional tests</w:t>
       </w:r>
-      <w:bookmarkEnd w:id="69"/>
+      <w:bookmarkEnd w:id="68"/>
     </w:p>
     <w:p>
       <w:pPr>
@@ -35979,6 +35977,478 @@
             </w:pPr>
             <w:r>
               <w:t>Every message displayed by the system must be in Spanish</w:t>
+            </w:r>
+          </w:p>
+        </w:tc>
+      </w:tr>
+      <w:tr>
+        <w:trPr>
+          <w:cnfStyle w:val="000000100000" w:firstRow="0" w:lastRow="0" w:firstColumn="0" w:lastColumn="0" w:oddVBand="0" w:evenVBand="0" w:oddHBand="1" w:evenHBand="0" w:firstRowFirstColumn="0" w:firstRowLastColumn="0" w:lastRowFirstColumn="0" w:lastRowLastColumn="0"/>
+        </w:trPr>
+        <w:tc>
+          <w:tcPr>
+            <w:cnfStyle w:val="001000000000" w:firstRow="0" w:lastRow="0" w:firstColumn="1" w:lastColumn="0" w:oddVBand="0" w:evenVBand="0" w:oddHBand="0" w:evenHBand="0" w:firstRowFirstColumn="0" w:firstRowLastColumn="0" w:lastRowFirstColumn="0" w:lastRowLastColumn="0"/>
+            <w:tcW w:w="1526" w:type="dxa"/>
+            <w:tcBorders>
+              <w:top w:val="single" w:sz="4" w:space="0" w:color="FFFFFF" w:themeColor="background1"/>
+              <w:bottom w:val="single" w:sz="4" w:space="0" w:color="FFFFFF" w:themeColor="background1"/>
+            </w:tcBorders>
+            <w:shd w:val="clear" w:color="auto" w:fill="1F497D" w:themeFill="text2"/>
+          </w:tcPr>
+          <w:p>
+            <w:pPr>
+              <w:rPr>
+                <w:rStyle w:val="Textoennegrita"/>
+              </w:rPr>
+            </w:pPr>
+            <w:r>
+              <w:rPr>
+                <w:rStyle w:val="Textoennegrita"/>
+              </w:rPr>
+              <w:t>Outcome</w:t>
+            </w:r>
+          </w:p>
+        </w:tc>
+        <w:tc>
+          <w:tcPr>
+            <w:tcW w:w="7716" w:type="dxa"/>
+            <w:tcBorders>
+              <w:top w:val="single" w:sz="4" w:space="0" w:color="FFFFFF" w:themeColor="background1"/>
+              <w:bottom w:val="single" w:sz="4" w:space="0" w:color="FFFFFF" w:themeColor="background1"/>
+            </w:tcBorders>
+            <w:shd w:val="clear" w:color="auto" w:fill="DBE5F1" w:themeFill="accent1" w:themeFillTint="33"/>
+          </w:tcPr>
+          <w:p>
+            <w:pPr>
+              <w:pStyle w:val="Notes"/>
+              <w:cnfStyle w:val="000000100000" w:firstRow="0" w:lastRow="0" w:firstColumn="0" w:lastColumn="0" w:oddVBand="0" w:evenVBand="0" w:oddHBand="1" w:evenHBand="0" w:firstRowFirstColumn="0" w:firstRowLastColumn="0" w:lastRowFirstColumn="0" w:lastRowLastColumn="0"/>
+            </w:pPr>
+          </w:p>
+        </w:tc>
+      </w:tr>
+      <w:tr>
+        <w:tc>
+          <w:tcPr>
+            <w:cnfStyle w:val="001000000000" w:firstRow="0" w:lastRow="0" w:firstColumn="1" w:lastColumn="0" w:oddVBand="0" w:evenVBand="0" w:oddHBand="0" w:evenHBand="0" w:firstRowFirstColumn="0" w:firstRowLastColumn="0" w:lastRowFirstColumn="0" w:lastRowLastColumn="0"/>
+            <w:tcW w:w="1526" w:type="dxa"/>
+            <w:tcBorders>
+              <w:top w:val="single" w:sz="4" w:space="0" w:color="FFFFFF" w:themeColor="background1"/>
+              <w:bottom w:val="nil"/>
+            </w:tcBorders>
+            <w:shd w:val="clear" w:color="auto" w:fill="1F497D" w:themeFill="text2"/>
+          </w:tcPr>
+          <w:p>
+            <w:pPr>
+              <w:rPr>
+                <w:rStyle w:val="Textoennegrita"/>
+              </w:rPr>
+            </w:pPr>
+            <w:r>
+              <w:rPr>
+                <w:rStyle w:val="Textoennegrita"/>
+              </w:rPr>
+              <w:t>Notes</w:t>
+            </w:r>
+          </w:p>
+        </w:tc>
+        <w:tc>
+          <w:tcPr>
+            <w:tcW w:w="7716" w:type="dxa"/>
+            <w:tcBorders>
+              <w:top w:val="single" w:sz="4" w:space="0" w:color="FFFFFF" w:themeColor="background1"/>
+              <w:bottom w:val="nil"/>
+            </w:tcBorders>
+          </w:tcPr>
+          <w:p>
+            <w:pPr>
+              <w:pStyle w:val="Notes"/>
+              <w:cnfStyle w:val="000000000000" w:firstRow="0" w:lastRow="0" w:firstColumn="0" w:lastColumn="0" w:oddVBand="0" w:evenVBand="0" w:oddHBand="0" w:evenHBand="0" w:firstRowFirstColumn="0" w:firstRowLastColumn="0" w:lastRowFirstColumn="0" w:lastRowLastColumn="0"/>
+            </w:pPr>
+          </w:p>
+        </w:tc>
+      </w:tr>
+    </w:tbl>
+    <w:p/>
+    <w:p/>
+    <w:p>
+      <w:pPr>
+        <w:pStyle w:val="Notes"/>
+      </w:pPr>
+    </w:p>
+    <w:tbl>
+      <w:tblPr>
+        <w:tblStyle w:val="Cuadrculavistosa-nfasis1"/>
+        <w:tblW w:w="0" w:type="auto"/>
+        <w:tblLook w:val="04A0" w:firstRow="1" w:lastRow="0" w:firstColumn="1" w:lastColumn="0" w:noHBand="0" w:noVBand="1"/>
+      </w:tblPr>
+      <w:tblGrid>
+        <w:gridCol w:w="1518"/>
+        <w:gridCol w:w="7508"/>
+      </w:tblGrid>
+      <w:tr>
+        <w:trPr>
+          <w:cnfStyle w:val="100000000000" w:firstRow="1" w:lastRow="0" w:firstColumn="0" w:lastColumn="0" w:oddVBand="0" w:evenVBand="0" w:oddHBand="0" w:evenHBand="0" w:firstRowFirstColumn="0" w:firstRowLastColumn="0" w:lastRowFirstColumn="0" w:lastRowLastColumn="0"/>
+        </w:trPr>
+        <w:tc>
+          <w:tcPr>
+            <w:cnfStyle w:val="001000000000" w:firstRow="0" w:lastRow="0" w:firstColumn="1" w:lastColumn="0" w:oddVBand="0" w:evenVBand="0" w:oddHBand="0" w:evenHBand="0" w:firstRowFirstColumn="0" w:firstRowLastColumn="0" w:lastRowFirstColumn="0" w:lastRowLastColumn="0"/>
+            <w:tcW w:w="9242" w:type="dxa"/>
+            <w:gridSpan w:val="2"/>
+            <w:tcBorders>
+              <w:top w:val="nil"/>
+              <w:bottom w:val="single" w:sz="4" w:space="0" w:color="FFFFFF" w:themeColor="background1"/>
+            </w:tcBorders>
+            <w:shd w:val="clear" w:color="auto" w:fill="1F497D" w:themeFill="text2"/>
+          </w:tcPr>
+          <w:p>
+            <w:pPr>
+              <w:rPr>
+                <w:rStyle w:val="Textoennegrita"/>
+              </w:rPr>
+            </w:pPr>
+            <w:r>
+              <w:rPr>
+                <w:rStyle w:val="Textoennegrita"/>
+              </w:rPr>
+              <w:t xml:space="preserve">Test </w:t>
+            </w:r>
+            <w:r>
+              <w:rPr>
+                <w:rStyle w:val="Textoennegrita"/>
+              </w:rPr>
+              <w:t xml:space="preserve">&lt;#999&gt; </w:t>
+            </w:r>
+          </w:p>
+        </w:tc>
+      </w:tr>
+      <w:tr>
+        <w:trPr>
+          <w:cnfStyle w:val="000000100000" w:firstRow="0" w:lastRow="0" w:firstColumn="0" w:lastColumn="0" w:oddVBand="0" w:evenVBand="0" w:oddHBand="1" w:evenHBand="0" w:firstRowFirstColumn="0" w:firstRowLastColumn="0" w:lastRowFirstColumn="0" w:lastRowLastColumn="0"/>
+        </w:trPr>
+        <w:tc>
+          <w:tcPr>
+            <w:cnfStyle w:val="001000000000" w:firstRow="0" w:lastRow="0" w:firstColumn="1" w:lastColumn="0" w:oddVBand="0" w:evenVBand="0" w:oddHBand="0" w:evenHBand="0" w:firstRowFirstColumn="0" w:firstRowLastColumn="0" w:lastRowFirstColumn="0" w:lastRowLastColumn="0"/>
+            <w:tcW w:w="1526" w:type="dxa"/>
+            <w:tcBorders>
+              <w:top w:val="single" w:sz="4" w:space="0" w:color="FFFFFF" w:themeColor="background1"/>
+              <w:bottom w:val="single" w:sz="4" w:space="0" w:color="FFFFFF" w:themeColor="background1"/>
+            </w:tcBorders>
+            <w:shd w:val="clear" w:color="auto" w:fill="1F497D" w:themeFill="text2"/>
+          </w:tcPr>
+          <w:p>
+            <w:pPr>
+              <w:rPr>
+                <w:rStyle w:val="Textoennegrita"/>
+              </w:rPr>
+            </w:pPr>
+            <w:r>
+              <w:rPr>
+                <w:rStyle w:val="Textoennegrita"/>
+              </w:rPr>
+              <w:t>Description</w:t>
+            </w:r>
+          </w:p>
+        </w:tc>
+        <w:tc>
+          <w:tcPr>
+            <w:tcW w:w="7716" w:type="dxa"/>
+            <w:tcBorders>
+              <w:top w:val="single" w:sz="4" w:space="0" w:color="FFFFFF" w:themeColor="background1"/>
+              <w:bottom w:val="single" w:sz="4" w:space="0" w:color="FFFFFF" w:themeColor="background1"/>
+            </w:tcBorders>
+            <w:shd w:val="clear" w:color="auto" w:fill="DBE5F1" w:themeFill="accent1" w:themeFillTint="33"/>
+          </w:tcPr>
+          <w:p>
+            <w:pPr>
+              <w:pStyle w:val="Notes"/>
+              <w:cnfStyle w:val="000000100000" w:firstRow="0" w:lastRow="0" w:firstColumn="0" w:lastColumn="0" w:oddVBand="0" w:evenVBand="0" w:oddHBand="1" w:evenHBand="0" w:firstRowFirstColumn="0" w:firstRowLastColumn="0" w:lastRowFirstColumn="0" w:lastRowLastColumn="0"/>
+            </w:pPr>
+            <w:r>
+              <w:t>Security in forms</w:t>
+            </w:r>
+          </w:p>
+        </w:tc>
+      </w:tr>
+      <w:tr>
+        <w:tc>
+          <w:tcPr>
+            <w:cnfStyle w:val="001000000000" w:firstRow="0" w:lastRow="0" w:firstColumn="1" w:lastColumn="0" w:oddVBand="0" w:evenVBand="0" w:oddHBand="0" w:evenHBand="0" w:firstRowFirstColumn="0" w:firstRowLastColumn="0" w:lastRowFirstColumn="0" w:lastRowLastColumn="0"/>
+            <w:tcW w:w="1526" w:type="dxa"/>
+            <w:tcBorders>
+              <w:top w:val="single" w:sz="4" w:space="0" w:color="FFFFFF" w:themeColor="background1"/>
+              <w:bottom w:val="single" w:sz="4" w:space="0" w:color="FFFFFF" w:themeColor="background1"/>
+            </w:tcBorders>
+            <w:shd w:val="clear" w:color="auto" w:fill="1F497D" w:themeFill="text2"/>
+          </w:tcPr>
+          <w:p>
+            <w:pPr>
+              <w:rPr>
+                <w:rStyle w:val="Textoennegrita"/>
+              </w:rPr>
+            </w:pPr>
+            <w:r>
+              <w:rPr>
+                <w:rStyle w:val="Textoennegrita"/>
+              </w:rPr>
+              <w:t>Expected</w:t>
+            </w:r>
+          </w:p>
+        </w:tc>
+        <w:tc>
+          <w:tcPr>
+            <w:tcW w:w="7716" w:type="dxa"/>
+            <w:tcBorders>
+              <w:top w:val="single" w:sz="4" w:space="0" w:color="FFFFFF" w:themeColor="background1"/>
+              <w:bottom w:val="single" w:sz="4" w:space="0" w:color="FFFFFF" w:themeColor="background1"/>
+            </w:tcBorders>
+          </w:tcPr>
+          <w:p>
+            <w:pPr>
+              <w:pStyle w:val="Notes"/>
+              <w:cnfStyle w:val="000000000000" w:firstRow="0" w:lastRow="0" w:firstColumn="0" w:lastColumn="0" w:oddVBand="0" w:evenVBand="0" w:oddHBand="0" w:evenHBand="0" w:firstRowFirstColumn="0" w:firstRowLastColumn="0" w:lastRowFirstColumn="0" w:lastRowLastColumn="0"/>
+            </w:pPr>
+            <w:r>
+              <w:t>Any form can be hacked by POST.</w:t>
+            </w:r>
+          </w:p>
+        </w:tc>
+      </w:tr>
+      <w:tr>
+        <w:trPr>
+          <w:cnfStyle w:val="000000100000" w:firstRow="0" w:lastRow="0" w:firstColumn="0" w:lastColumn="0" w:oddVBand="0" w:evenVBand="0" w:oddHBand="1" w:evenHBand="0" w:firstRowFirstColumn="0" w:firstRowLastColumn="0" w:lastRowFirstColumn="0" w:lastRowLastColumn="0"/>
+        </w:trPr>
+        <w:tc>
+          <w:tcPr>
+            <w:cnfStyle w:val="001000000000" w:firstRow="0" w:lastRow="0" w:firstColumn="1" w:lastColumn="0" w:oddVBand="0" w:evenVBand="0" w:oddHBand="0" w:evenHBand="0" w:firstRowFirstColumn="0" w:firstRowLastColumn="0" w:lastRowFirstColumn="0" w:lastRowLastColumn="0"/>
+            <w:tcW w:w="1526" w:type="dxa"/>
+            <w:tcBorders>
+              <w:top w:val="single" w:sz="4" w:space="0" w:color="FFFFFF" w:themeColor="background1"/>
+              <w:bottom w:val="single" w:sz="4" w:space="0" w:color="FFFFFF" w:themeColor="background1"/>
+            </w:tcBorders>
+            <w:shd w:val="clear" w:color="auto" w:fill="1F497D" w:themeFill="text2"/>
+          </w:tcPr>
+          <w:p>
+            <w:pPr>
+              <w:rPr>
+                <w:rStyle w:val="Textoennegrita"/>
+              </w:rPr>
+            </w:pPr>
+            <w:r>
+              <w:rPr>
+                <w:rStyle w:val="Textoennegrita"/>
+              </w:rPr>
+              <w:t>Outcome</w:t>
+            </w:r>
+          </w:p>
+        </w:tc>
+        <w:tc>
+          <w:tcPr>
+            <w:tcW w:w="7716" w:type="dxa"/>
+            <w:tcBorders>
+              <w:top w:val="single" w:sz="4" w:space="0" w:color="FFFFFF" w:themeColor="background1"/>
+              <w:bottom w:val="single" w:sz="4" w:space="0" w:color="FFFFFF" w:themeColor="background1"/>
+            </w:tcBorders>
+            <w:shd w:val="clear" w:color="auto" w:fill="DBE5F1" w:themeFill="accent1" w:themeFillTint="33"/>
+          </w:tcPr>
+          <w:p>
+            <w:pPr>
+              <w:pStyle w:val="Notes"/>
+              <w:cnfStyle w:val="000000100000" w:firstRow="0" w:lastRow="0" w:firstColumn="0" w:lastColumn="0" w:oddVBand="0" w:evenVBand="0" w:oddHBand="1" w:evenHBand="0" w:firstRowFirstColumn="0" w:firstRowLastColumn="0" w:lastRowFirstColumn="0" w:lastRowLastColumn="0"/>
+            </w:pPr>
+          </w:p>
+        </w:tc>
+      </w:tr>
+      <w:tr>
+        <w:tc>
+          <w:tcPr>
+            <w:cnfStyle w:val="001000000000" w:firstRow="0" w:lastRow="0" w:firstColumn="1" w:lastColumn="0" w:oddVBand="0" w:evenVBand="0" w:oddHBand="0" w:evenHBand="0" w:firstRowFirstColumn="0" w:firstRowLastColumn="0" w:lastRowFirstColumn="0" w:lastRowLastColumn="0"/>
+            <w:tcW w:w="1526" w:type="dxa"/>
+            <w:tcBorders>
+              <w:top w:val="single" w:sz="4" w:space="0" w:color="FFFFFF" w:themeColor="background1"/>
+              <w:bottom w:val="nil"/>
+            </w:tcBorders>
+            <w:shd w:val="clear" w:color="auto" w:fill="1F497D" w:themeFill="text2"/>
+          </w:tcPr>
+          <w:p>
+            <w:pPr>
+              <w:rPr>
+                <w:rStyle w:val="Textoennegrita"/>
+              </w:rPr>
+            </w:pPr>
+            <w:r>
+              <w:rPr>
+                <w:rStyle w:val="Textoennegrita"/>
+              </w:rPr>
+              <w:t>Notes</w:t>
+            </w:r>
+          </w:p>
+        </w:tc>
+        <w:tc>
+          <w:tcPr>
+            <w:tcW w:w="7716" w:type="dxa"/>
+            <w:tcBorders>
+              <w:top w:val="single" w:sz="4" w:space="0" w:color="FFFFFF" w:themeColor="background1"/>
+              <w:bottom w:val="nil"/>
+            </w:tcBorders>
+          </w:tcPr>
+          <w:p>
+            <w:pPr>
+              <w:pStyle w:val="Notes"/>
+              <w:cnfStyle w:val="000000000000" w:firstRow="0" w:lastRow="0" w:firstColumn="0" w:lastColumn="0" w:oddVBand="0" w:evenVBand="0" w:oddHBand="0" w:evenHBand="0" w:firstRowFirstColumn="0" w:firstRowLastColumn="0" w:lastRowFirstColumn="0" w:lastRowLastColumn="0"/>
+            </w:pPr>
+          </w:p>
+        </w:tc>
+      </w:tr>
+    </w:tbl>
+    <w:p>
+      <w:pPr>
+        <w:rPr>
+          <w:u w:val="single"/>
+        </w:rPr>
+      </w:pPr>
+      <w:bookmarkStart w:id="69" w:name="_GoBack"/>
+      <w:bookmarkEnd w:id="69"/>
+    </w:p>
+    <w:p/>
+    <w:p>
+      <w:pPr>
+        <w:pStyle w:val="Notes"/>
+      </w:pPr>
+    </w:p>
+    <w:tbl>
+      <w:tblPr>
+        <w:tblStyle w:val="Cuadrculavistosa-nfasis1"/>
+        <w:tblW w:w="0" w:type="auto"/>
+        <w:tblLook w:val="04A0" w:firstRow="1" w:lastRow="0" w:firstColumn="1" w:lastColumn="0" w:noHBand="0" w:noVBand="1"/>
+      </w:tblPr>
+      <w:tblGrid>
+        <w:gridCol w:w="1518"/>
+        <w:gridCol w:w="7508"/>
+      </w:tblGrid>
+      <w:tr>
+        <w:trPr>
+          <w:cnfStyle w:val="100000000000" w:firstRow="1" w:lastRow="0" w:firstColumn="0" w:lastColumn="0" w:oddVBand="0" w:evenVBand="0" w:oddHBand="0" w:evenHBand="0" w:firstRowFirstColumn="0" w:firstRowLastColumn="0" w:lastRowFirstColumn="0" w:lastRowLastColumn="0"/>
+        </w:trPr>
+        <w:tc>
+          <w:tcPr>
+            <w:cnfStyle w:val="001000000000" w:firstRow="0" w:lastRow="0" w:firstColumn="1" w:lastColumn="0" w:oddVBand="0" w:evenVBand="0" w:oddHBand="0" w:evenHBand="0" w:firstRowFirstColumn="0" w:firstRowLastColumn="0" w:lastRowFirstColumn="0" w:lastRowLastColumn="0"/>
+            <w:tcW w:w="9242" w:type="dxa"/>
+            <w:gridSpan w:val="2"/>
+            <w:tcBorders>
+              <w:top w:val="nil"/>
+              <w:bottom w:val="single" w:sz="4" w:space="0" w:color="FFFFFF" w:themeColor="background1"/>
+            </w:tcBorders>
+            <w:shd w:val="clear" w:color="auto" w:fill="1F497D" w:themeFill="text2"/>
+          </w:tcPr>
+          <w:p>
+            <w:pPr>
+              <w:rPr>
+                <w:rStyle w:val="Textoennegrita"/>
+              </w:rPr>
+            </w:pPr>
+            <w:r>
+              <w:rPr>
+                <w:rStyle w:val="Textoennegrita"/>
+              </w:rPr>
+              <w:t xml:space="preserve">Test </w:t>
+            </w:r>
+            <w:r>
+              <w:rPr>
+                <w:rStyle w:val="Textoennegrita"/>
+              </w:rPr>
+              <w:t xml:space="preserve">&lt;#999&gt; </w:t>
+            </w:r>
+          </w:p>
+        </w:tc>
+      </w:tr>
+      <w:tr>
+        <w:trPr>
+          <w:cnfStyle w:val="000000100000" w:firstRow="0" w:lastRow="0" w:firstColumn="0" w:lastColumn="0" w:oddVBand="0" w:evenVBand="0" w:oddHBand="1" w:evenHBand="0" w:firstRowFirstColumn="0" w:firstRowLastColumn="0" w:lastRowFirstColumn="0" w:lastRowLastColumn="0"/>
+        </w:trPr>
+        <w:tc>
+          <w:tcPr>
+            <w:cnfStyle w:val="001000000000" w:firstRow="0" w:lastRow="0" w:firstColumn="1" w:lastColumn="0" w:oddVBand="0" w:evenVBand="0" w:oddHBand="0" w:evenHBand="0" w:firstRowFirstColumn="0" w:firstRowLastColumn="0" w:lastRowFirstColumn="0" w:lastRowLastColumn="0"/>
+            <w:tcW w:w="1526" w:type="dxa"/>
+            <w:tcBorders>
+              <w:top w:val="single" w:sz="4" w:space="0" w:color="FFFFFF" w:themeColor="background1"/>
+              <w:bottom w:val="single" w:sz="4" w:space="0" w:color="FFFFFF" w:themeColor="background1"/>
+            </w:tcBorders>
+            <w:shd w:val="clear" w:color="auto" w:fill="1F497D" w:themeFill="text2"/>
+          </w:tcPr>
+          <w:p>
+            <w:pPr>
+              <w:rPr>
+                <w:rStyle w:val="Textoennegrita"/>
+              </w:rPr>
+            </w:pPr>
+            <w:r>
+              <w:rPr>
+                <w:rStyle w:val="Textoennegrita"/>
+              </w:rPr>
+              <w:t>Description</w:t>
+            </w:r>
+          </w:p>
+        </w:tc>
+        <w:tc>
+          <w:tcPr>
+            <w:tcW w:w="7716" w:type="dxa"/>
+            <w:tcBorders>
+              <w:top w:val="single" w:sz="4" w:space="0" w:color="FFFFFF" w:themeColor="background1"/>
+              <w:bottom w:val="single" w:sz="4" w:space="0" w:color="FFFFFF" w:themeColor="background1"/>
+            </w:tcBorders>
+            <w:shd w:val="clear" w:color="auto" w:fill="DBE5F1" w:themeFill="accent1" w:themeFillTint="33"/>
+          </w:tcPr>
+          <w:p>
+            <w:pPr>
+              <w:pStyle w:val="Notes"/>
+              <w:cnfStyle w:val="000000100000" w:firstRow="0" w:lastRow="0" w:firstColumn="0" w:lastColumn="0" w:oddVBand="0" w:evenVBand="0" w:oddHBand="1" w:evenHBand="0" w:firstRowFirstColumn="0" w:firstRowLastColumn="0" w:lastRowFirstColumn="0" w:lastRowLastColumn="0"/>
+            </w:pPr>
+            <w:r>
+              <w:t>Security in scripts</w:t>
+            </w:r>
+          </w:p>
+        </w:tc>
+      </w:tr>
+      <w:tr>
+        <w:tc>
+          <w:tcPr>
+            <w:cnfStyle w:val="001000000000" w:firstRow="0" w:lastRow="0" w:firstColumn="1" w:lastColumn="0" w:oddVBand="0" w:evenVBand="0" w:oddHBand="0" w:evenHBand="0" w:firstRowFirstColumn="0" w:firstRowLastColumn="0" w:lastRowFirstColumn="0" w:lastRowLastColumn="0"/>
+            <w:tcW w:w="1526" w:type="dxa"/>
+            <w:tcBorders>
+              <w:top w:val="single" w:sz="4" w:space="0" w:color="FFFFFF" w:themeColor="background1"/>
+              <w:bottom w:val="single" w:sz="4" w:space="0" w:color="FFFFFF" w:themeColor="background1"/>
+            </w:tcBorders>
+            <w:shd w:val="clear" w:color="auto" w:fill="1F497D" w:themeFill="text2"/>
+          </w:tcPr>
+          <w:p>
+            <w:pPr>
+              <w:rPr>
+                <w:rStyle w:val="Textoennegrita"/>
+              </w:rPr>
+            </w:pPr>
+            <w:r>
+              <w:rPr>
+                <w:rStyle w:val="Textoennegrita"/>
+              </w:rPr>
+              <w:t>Expected</w:t>
+            </w:r>
+          </w:p>
+        </w:tc>
+        <w:tc>
+          <w:tcPr>
+            <w:tcW w:w="7716" w:type="dxa"/>
+            <w:tcBorders>
+              <w:top w:val="single" w:sz="4" w:space="0" w:color="FFFFFF" w:themeColor="background1"/>
+              <w:bottom w:val="single" w:sz="4" w:space="0" w:color="FFFFFF" w:themeColor="background1"/>
+            </w:tcBorders>
+          </w:tcPr>
+          <w:p>
+            <w:pPr>
+              <w:pStyle w:val="Notes"/>
+              <w:cnfStyle w:val="000000000000" w:firstRow="0" w:lastRow="0" w:firstColumn="0" w:lastColumn="0" w:oddVBand="0" w:evenVBand="0" w:oddHBand="0" w:evenHBand="0" w:firstRowFirstColumn="0" w:firstRowLastColumn="0" w:lastRowFirstColumn="0" w:lastRowLastColumn="0"/>
+            </w:pPr>
+            <w:r>
+              <w:t>Any form can be hacked using scripts</w:t>
             </w:r>
           </w:p>
         </w:tc>
@@ -38193,7 +38663,7 @@
 </file>
 
 <file path=customXml/itemProps1.xml><?xml version="1.0" encoding="utf-8"?>
-<ds:datastoreItem xmlns:ds="http://schemas.openxmlformats.org/officeDocument/2006/customXml" ds:itemID="{2E6642C8-9685-4CA7-82FE-915D73369F0F}">
+<ds:datastoreItem xmlns:ds="http://schemas.openxmlformats.org/officeDocument/2006/customXml" ds:itemID="{7FD67CEF-3C96-41D5-BBA6-60C495EE410E}">
   <ds:schemaRefs>
     <ds:schemaRef ds:uri="http://schemas.openxmlformats.org/officeDocument/2006/bibliography"/>
   </ds:schemaRefs>

</xml_diff>